<commit_message>
New lab materials, re-org
</commit_message>
<xml_diff>
--- a/Labs/Lab05/CS133JS_Lab05_Instructions-GroupB.docx
+++ b/Labs/Lab05/CS133JS_Lab05_Instructions-GroupB.docx
@@ -462,7 +462,27 @@
           <w:sz w:val="22"/>
           <w:szCs w:val="22"/>
         </w:rPr>
-        <w:t>Here is a screenshot of the finished ArrayExercises:</w:t>
+        <w:t xml:space="preserve">Here is a screenshot of the finished </w:t>
+      </w:r>
+      <w:proofErr w:type="spellStart"/>
+      <w:r>
+        <w:rPr>
+          <w:rFonts w:eastAsia="Times New Roman" w:cs="Arial"/>
+          <w:color w:val="000000"/>
+          <w:sz w:val="22"/>
+          <w:szCs w:val="22"/>
+        </w:rPr>
+        <w:t>ArrayExercises</w:t>
+      </w:r>
+      <w:proofErr w:type="spellEnd"/>
+      <w:r>
+        <w:rPr>
+          <w:rFonts w:eastAsia="Times New Roman" w:cs="Arial"/>
+          <w:color w:val="000000"/>
+          <w:sz w:val="22"/>
+          <w:szCs w:val="22"/>
+        </w:rPr>
+        <w:t>:</w:t>
       </w:r>
     </w:p>
     <w:p>
@@ -733,6 +753,7 @@
         </w:rPr>
         <w:t xml:space="preserve">Define a function named </w:t>
       </w:r>
+      <w:proofErr w:type="spellStart"/>
       <w:r>
         <w:rPr>
           <w:i/>
@@ -741,6 +762,7 @@
         </w:rPr>
         <w:t>calcAverage</w:t>
       </w:r>
+      <w:proofErr w:type="spellEnd"/>
       <w:r>
         <w:rPr>
           <w:i/>
@@ -776,6 +798,7 @@
         </w:rPr>
         <w:t xml:space="preserve">Define a function named </w:t>
       </w:r>
+      <w:proofErr w:type="spellStart"/>
       <w:r>
         <w:rPr>
           <w:i/>
@@ -784,6 +807,7 @@
         </w:rPr>
         <w:t>findHighest</w:t>
       </w:r>
+      <w:proofErr w:type="spellEnd"/>
       <w:r>
         <w:rPr>
           <w:szCs w:val="28"/>
@@ -1166,6 +1190,7 @@
           <w:szCs w:val="28"/>
         </w:rPr>
       </w:pPr>
+      <w:proofErr w:type="spellStart"/>
       <w:r>
         <w:rPr>
           <w:i/>
@@ -1182,6 +1207,7 @@
         </w:rPr>
         <w:t>Product</w:t>
       </w:r>
+      <w:proofErr w:type="spellEnd"/>
     </w:p>
     <w:p>
       <w:pPr>
@@ -1263,6 +1289,7 @@
           <w:szCs w:val="28"/>
         </w:rPr>
       </w:pPr>
+      <w:proofErr w:type="spellStart"/>
       <w:r>
         <w:rPr>
           <w:i/>
@@ -1279,6 +1306,7 @@
         </w:rPr>
         <w:t>Product</w:t>
       </w:r>
+      <w:proofErr w:type="spellEnd"/>
     </w:p>
     <w:p>
       <w:pPr>
@@ -1330,8 +1358,6 @@
         </w:rPr>
         <w:t>.</w:t>
       </w:r>
-      <w:bookmarkStart w:id="1" w:name="_GoBack"/>
-      <w:bookmarkEnd w:id="1"/>
     </w:p>
     <w:p>
       <w:pPr>
@@ -1386,6 +1412,7 @@
         </w:rPr>
         <w:t xml:space="preserve">Use the </w:t>
       </w:r>
+      <w:proofErr w:type="spellStart"/>
       <w:r>
         <w:rPr>
           <w:i/>
@@ -1394,6 +1421,7 @@
         </w:rPr>
         <w:t>indexOf</w:t>
       </w:r>
+      <w:proofErr w:type="spellEnd"/>
       <w:r>
         <w:rPr>
           <w:szCs w:val="28"/>
@@ -1415,6 +1443,7 @@
           <w:szCs w:val="28"/>
         </w:rPr>
       </w:pPr>
+      <w:proofErr w:type="spellStart"/>
       <w:r>
         <w:rPr>
           <w:i/>
@@ -1431,6 +1460,7 @@
         </w:rPr>
         <w:t>Price</w:t>
       </w:r>
+      <w:proofErr w:type="spellEnd"/>
     </w:p>
     <w:p>
       <w:pPr>
@@ -1564,8 +1594,22 @@
         <w:rPr>
           <w:szCs w:val="28"/>
         </w:rPr>
-        <w:t>This is a screenshot of a working Grade Book web app:</w:t>
-      </w:r>
+        <w:t xml:space="preserve">This is a screenshot of a </w:t>
+      </w:r>
+      <w:r>
+        <w:rPr>
+          <w:szCs w:val="28"/>
+        </w:rPr>
+        <w:t>completed</w:t>
+      </w:r>
+      <w:r>
+        <w:rPr>
+          <w:szCs w:val="28"/>
+        </w:rPr>
+        <w:t xml:space="preserve"> web app:</w:t>
+      </w:r>
+      <w:bookmarkStart w:id="1" w:name="_GoBack"/>
+      <w:bookmarkEnd w:id="1"/>
     </w:p>
     <w:p>
       <w:pPr>
@@ -1582,10 +1626,10 @@
           <w:szCs w:val="28"/>
         </w:rPr>
         <w:drawing>
-          <wp:inline distT="0" distB="0" distL="0" distR="0" wp14:anchorId="428EDFF1" wp14:editId="00F96348">
-            <wp:extent cx="3193057" cy="3025402"/>
-            <wp:effectExtent l="0" t="0" r="7620" b="3810"/>
-            <wp:docPr id="2" name="Picture 2" descr="A screenshot of a cell phone&#10;&#10;Description automatically generated"/>
+          <wp:inline distT="0" distB="0" distL="0" distR="0" wp14:anchorId="0FD71338" wp14:editId="776D1C87">
+            <wp:extent cx="3238781" cy="3063505"/>
+            <wp:effectExtent l="0" t="0" r="0" b="3810"/>
+            <wp:docPr id="5" name="Picture 5" descr="A screenshot of a cell phone&#10;&#10;Description automatically generated"/>
             <wp:cNvGraphicFramePr>
               <a:graphicFrameLocks xmlns:a="http://schemas.openxmlformats.org/drawingml/2006/main" noChangeAspect="1"/>
             </wp:cNvGraphicFramePr>
@@ -1593,7 +1637,7 @@
               <a:graphicData uri="http://schemas.openxmlformats.org/drawingml/2006/picture">
                 <pic:pic xmlns:pic="http://schemas.openxmlformats.org/drawingml/2006/picture">
                   <pic:nvPicPr>
-                    <pic:cNvPr id="2" name="Lab5GroupA_GradeBook.png"/>
+                    <pic:cNvPr id="5" name="Lab5GroupB_PriceList.png"/>
                     <pic:cNvPicPr/>
                   </pic:nvPicPr>
                   <pic:blipFill>
@@ -1605,7 +1649,7 @@
                   <pic:spPr>
                     <a:xfrm>
                       <a:off x="0" y="0"/>
-                      <a:ext cx="3193057" cy="3025402"/>
+                      <a:ext cx="3238781" cy="3063505"/>
                     </a:xfrm>
                     <a:prstGeom prst="rect">
                       <a:avLst/>
@@ -1642,7 +1686,6 @@
           <w:b/>
           <w:bCs/>
         </w:rPr>
-        <w:lastRenderedPageBreak/>
         <w:t>Submitting your lab work on Moodle</w:t>
       </w:r>
     </w:p>
@@ -1929,13 +1972,23 @@
         </w:rPr>
         <w:t xml:space="preserve">. On the code review </w:t>
       </w:r>
+      <w:proofErr w:type="gramStart"/>
       <w:r>
         <w:rPr>
           <w:rFonts w:cs="Arial"/>
           <w:sz w:val="22"/>
           <w:szCs w:val="22"/>
         </w:rPr>
-        <w:t>form you received from</w:t>
+        <w:t>form</w:t>
+      </w:r>
+      <w:proofErr w:type="gramEnd"/>
+      <w:r>
+        <w:rPr>
+          <w:rFonts w:cs="Arial"/>
+          <w:sz w:val="22"/>
+          <w:szCs w:val="22"/>
+        </w:rPr>
+        <w:t xml:space="preserve"> you received from</w:t>
       </w:r>
       <w:r>
         <w:rPr>
@@ -2017,7 +2070,25 @@
           <w:sz w:val="22"/>
           <w:szCs w:val="22"/>
         </w:rPr>
-        <w:t>zip file containing the two files (.html and .js) for</w:t>
+        <w:t>zip file containing the two files (.html and .</w:t>
+      </w:r>
+      <w:proofErr w:type="spellStart"/>
+      <w:r>
+        <w:rPr>
+          <w:rFonts w:cs="Arial"/>
+          <w:sz w:val="22"/>
+          <w:szCs w:val="22"/>
+        </w:rPr>
+        <w:t>js</w:t>
+      </w:r>
+      <w:proofErr w:type="spellEnd"/>
+      <w:r>
+        <w:rPr>
+          <w:rFonts w:cs="Arial"/>
+          <w:sz w:val="22"/>
+          <w:szCs w:val="22"/>
+        </w:rPr>
+        <w:t>) for</w:t>
       </w:r>
       <w:r>
         <w:rPr>
@@ -7193,7 +7264,7 @@
 </file>
 
 <file path=customXml/itemProps1.xml><?xml version="1.0" encoding="utf-8"?>
-<ds:datastoreItem xmlns:ds="http://schemas.openxmlformats.org/officeDocument/2006/customXml" ds:itemID="{9AF17598-38DF-44BC-B7A4-4905D3338FCA}">
+<ds:datastoreItem xmlns:ds="http://schemas.openxmlformats.org/officeDocument/2006/customXml" ds:itemID="{ED69C400-4093-4194-BE91-BD871E1BD6DB}">
   <ds:schemaRefs>
     <ds:schemaRef ds:uri="http://schemas.openxmlformats.org/officeDocument/2006/bibliography"/>
   </ds:schemaRefs>

</xml_diff>

<commit_message>
Finished updating web app 2 for objects
</commit_message>
<xml_diff>
--- a/Labs/Lab05/CS133JS_Lab05_Instructions-GroupB.docx
+++ b/Labs/Lab05/CS133JS_Lab05_Instructions-GroupB.docx
@@ -462,7 +462,27 @@
           <w:sz w:val="22"/>
           <w:szCs w:val="22"/>
         </w:rPr>
-        <w:t>Here is a screenshot of the finished ArrayExercises:</w:t>
+        <w:t xml:space="preserve">Here is a screenshot of the finished </w:t>
+      </w:r>
+      <w:proofErr w:type="spellStart"/>
+      <w:r>
+        <w:rPr>
+          <w:rFonts w:eastAsia="Times New Roman" w:cs="Arial"/>
+          <w:color w:val="000000"/>
+          <w:sz w:val="22"/>
+          <w:szCs w:val="22"/>
+        </w:rPr>
+        <w:t>ArrayExercises</w:t>
+      </w:r>
+      <w:proofErr w:type="spellEnd"/>
+      <w:r>
+        <w:rPr>
+          <w:rFonts w:eastAsia="Times New Roman" w:cs="Arial"/>
+          <w:color w:val="000000"/>
+          <w:sz w:val="22"/>
+          <w:szCs w:val="22"/>
+        </w:rPr>
+        <w:t>:</w:t>
       </w:r>
     </w:p>
     <w:p>
@@ -626,7 +646,21 @@
           <w:szCs w:val="28"/>
           <w:u w:val="single"/>
         </w:rPr>
-        <w:t xml:space="preserve"> A – </w:t>
+        <w:t xml:space="preserve"> </w:t>
+      </w:r>
+      <w:r>
+        <w:rPr>
+          <w:szCs w:val="28"/>
+          <w:u w:val="single"/>
+        </w:rPr>
+        <w:t>B</w:t>
+      </w:r>
+      <w:r>
+        <w:rPr>
+          <w:szCs w:val="28"/>
+          <w:u w:val="single"/>
+        </w:rPr>
+        <w:t xml:space="preserve"> – </w:t>
       </w:r>
       <w:r>
         <w:rPr>
@@ -733,6 +767,7 @@
         </w:rPr>
         <w:t xml:space="preserve">Define a function named </w:t>
       </w:r>
+      <w:proofErr w:type="spellStart"/>
       <w:r>
         <w:rPr>
           <w:i/>
@@ -741,6 +776,7 @@
         </w:rPr>
         <w:t>calcAverage</w:t>
       </w:r>
+      <w:proofErr w:type="spellEnd"/>
       <w:r>
         <w:rPr>
           <w:i/>
@@ -776,6 +812,7 @@
         </w:rPr>
         <w:t xml:space="preserve">Define a function named </w:t>
       </w:r>
+      <w:proofErr w:type="spellStart"/>
       <w:r>
         <w:rPr>
           <w:i/>
@@ -784,6 +821,7 @@
         </w:rPr>
         <w:t>findHighest</w:t>
       </w:r>
+      <w:proofErr w:type="spellEnd"/>
       <w:r>
         <w:rPr>
           <w:szCs w:val="28"/>
@@ -940,7 +978,21 @@
           <w:szCs w:val="28"/>
           <w:u w:val="single"/>
         </w:rPr>
-        <w:t xml:space="preserve"> A – </w:t>
+        <w:t xml:space="preserve"> </w:t>
+      </w:r>
+      <w:r>
+        <w:rPr>
+          <w:szCs w:val="28"/>
+          <w:u w:val="single"/>
+        </w:rPr>
+        <w:t>B</w:t>
+      </w:r>
+      <w:r>
+        <w:rPr>
+          <w:szCs w:val="28"/>
+          <w:u w:val="single"/>
+        </w:rPr>
+        <w:t xml:space="preserve"> – </w:t>
       </w:r>
       <w:r>
         <w:rPr>
@@ -1059,6 +1111,8 @@
         </w:rPr>
         <w:t>Implementation:</w:t>
       </w:r>
+      <w:bookmarkStart w:id="1" w:name="_GoBack"/>
+      <w:bookmarkEnd w:id="1"/>
     </w:p>
     <w:p>
       <w:pPr>
@@ -1178,6 +1232,7 @@
           <w:szCs w:val="28"/>
         </w:rPr>
       </w:pPr>
+      <w:proofErr w:type="spellStart"/>
       <w:r>
         <w:rPr>
           <w:i/>
@@ -1194,6 +1249,7 @@
         </w:rPr>
         <w:t>Product</w:t>
       </w:r>
+      <w:proofErr w:type="spellEnd"/>
     </w:p>
     <w:p>
       <w:pPr>
@@ -1294,8 +1350,6 @@
         </w:rPr>
         <w:t>.</w:t>
       </w:r>
-      <w:bookmarkStart w:id="1" w:name="_GoBack"/>
-      <w:bookmarkEnd w:id="1"/>
     </w:p>
     <w:p>
       <w:pPr>
@@ -1311,6 +1365,7 @@
           <w:szCs w:val="28"/>
         </w:rPr>
       </w:pPr>
+      <w:proofErr w:type="spellStart"/>
       <w:r>
         <w:rPr>
           <w:i/>
@@ -1327,6 +1382,7 @@
         </w:rPr>
         <w:t>Product</w:t>
       </w:r>
+      <w:proofErr w:type="spellEnd"/>
     </w:p>
     <w:p>
       <w:pPr>
@@ -1432,6 +1488,7 @@
         </w:rPr>
         <w:t xml:space="preserve">Use the </w:t>
       </w:r>
+      <w:proofErr w:type="spellStart"/>
       <w:r>
         <w:rPr>
           <w:i/>
@@ -1440,6 +1497,7 @@
         </w:rPr>
         <w:t>indexOf</w:t>
       </w:r>
+      <w:proofErr w:type="spellEnd"/>
       <w:r>
         <w:rPr>
           <w:szCs w:val="28"/>
@@ -1481,6 +1539,7 @@
           <w:szCs w:val="28"/>
         </w:rPr>
       </w:pPr>
+      <w:proofErr w:type="spellStart"/>
       <w:r>
         <w:rPr>
           <w:i/>
@@ -1497,6 +1556,7 @@
         </w:rPr>
         <w:t>Price</w:t>
       </w:r>
+      <w:proofErr w:type="spellEnd"/>
     </w:p>
     <w:p>
       <w:pPr>
@@ -2089,7 +2149,25 @@
           <w:sz w:val="22"/>
           <w:szCs w:val="22"/>
         </w:rPr>
-        <w:t>zip file containing the two files (.html and .js) for</w:t>
+        <w:t>zip file containing the two files (.html and .</w:t>
+      </w:r>
+      <w:proofErr w:type="spellStart"/>
+      <w:r>
+        <w:rPr>
+          <w:rFonts w:cs="Arial"/>
+          <w:sz w:val="22"/>
+          <w:szCs w:val="22"/>
+        </w:rPr>
+        <w:t>js</w:t>
+      </w:r>
+      <w:proofErr w:type="spellEnd"/>
+      <w:r>
+        <w:rPr>
+          <w:rFonts w:cs="Arial"/>
+          <w:sz w:val="22"/>
+          <w:szCs w:val="22"/>
+        </w:rPr>
+        <w:t>) for</w:t>
       </w:r>
       <w:r>
         <w:rPr>
@@ -7263,7 +7341,7 @@
 </file>
 
 <file path=customXml/itemProps1.xml><?xml version="1.0" encoding="utf-8"?>
-<ds:datastoreItem xmlns:ds="http://schemas.openxmlformats.org/officeDocument/2006/customXml" ds:itemID="{BB940EF3-9C25-4048-ADD4-4A05C211FD08}">
+<ds:datastoreItem xmlns:ds="http://schemas.openxmlformats.org/officeDocument/2006/customXml" ds:itemID="{E4C05C5E-9FA4-304D-9006-3136EFA9B0E1}">
   <ds:schemaRefs>
     <ds:schemaRef ds:uri="http://schemas.openxmlformats.org/officeDocument/2006/bibliography"/>
   </ds:schemaRefs>

</xml_diff>